<commit_message>
azurirani SSU-ovi sa istorijim verzija
</commit_message>
<xml_diff>
--- a/SSU/SSU Akcije.docx
+++ b/SSU/SSU Akcije.docx
@@ -937,8 +937,6 @@
         </w:rPr>
         <w:t>Gradska Uprava</w:t>
       </w:r>
-      <w:bookmarkStart w:id="0" w:name="_GoBack"/>
-      <w:bookmarkEnd w:id="0"/>
       <w:r>
         <w:rPr>
           <w:lang w:val="sr-Latn-RS"/>
@@ -1093,6 +1091,497 @@
         </w:rPr>
         <w:t>.</w:t>
       </w:r>
+    </w:p>
+    <w:p>
+      <w:pPr>
+        <w:pStyle w:val="Heading2"/>
+        <w:rPr>
+          <w:lang w:val="sr-Latn-RS"/>
+        </w:rPr>
+      </w:pPr>
+      <w:r>
+        <w:rPr>
+          <w:lang w:val="sr-Latn-RS"/>
+        </w:rPr>
+        <w:t>Istorija izmena</w:t>
+      </w:r>
+    </w:p>
+    <w:tbl>
+      <w:tblPr>
+        <w:tblStyle w:val="TableGrid"/>
+        <w:tblW w:w="0" w:type="auto"/>
+        <w:tblLook w:val="04A0" w:firstRow="1" w:lastRow="0" w:firstColumn="1" w:lastColumn="0" w:noHBand="0" w:noVBand="1"/>
+      </w:tblPr>
+      <w:tblGrid>
+        <w:gridCol w:w="2394"/>
+        <w:gridCol w:w="2394"/>
+        <w:gridCol w:w="2394"/>
+        <w:gridCol w:w="2394"/>
+      </w:tblGrid>
+      <w:tr>
+        <w:tc>
+          <w:tcPr>
+            <w:tcW w:w="2394" w:type="dxa"/>
+          </w:tcPr>
+          <w:p>
+            <w:pPr>
+              <w:rPr>
+                <w:b/>
+                <w:lang w:val="sr-Latn-RS"/>
+              </w:rPr>
+            </w:pPr>
+            <w:r>
+              <w:rPr>
+                <w:b/>
+                <w:lang w:val="sr-Latn-RS"/>
+              </w:rPr>
+              <w:t>Datum</w:t>
+            </w:r>
+          </w:p>
+        </w:tc>
+        <w:tc>
+          <w:tcPr>
+            <w:tcW w:w="2394" w:type="dxa"/>
+          </w:tcPr>
+          <w:p>
+            <w:pPr>
+              <w:rPr>
+                <w:b/>
+                <w:lang w:val="sr-Latn-RS"/>
+              </w:rPr>
+            </w:pPr>
+            <w:r>
+              <w:rPr>
+                <w:b/>
+                <w:lang w:val="sr-Latn-RS"/>
+              </w:rPr>
+              <w:t>Verzija</w:t>
+            </w:r>
+          </w:p>
+        </w:tc>
+        <w:tc>
+          <w:tcPr>
+            <w:tcW w:w="2394" w:type="dxa"/>
+          </w:tcPr>
+          <w:p>
+            <w:pPr>
+              <w:rPr>
+                <w:b/>
+                <w:lang w:val="sr-Latn-RS"/>
+              </w:rPr>
+            </w:pPr>
+            <w:r>
+              <w:rPr>
+                <w:b/>
+                <w:lang w:val="sr-Latn-RS"/>
+              </w:rPr>
+              <w:t>Autor</w:t>
+            </w:r>
+          </w:p>
+        </w:tc>
+        <w:tc>
+          <w:tcPr>
+            <w:tcW w:w="2394" w:type="dxa"/>
+          </w:tcPr>
+          <w:p>
+            <w:pPr>
+              <w:rPr>
+                <w:b/>
+                <w:lang w:val="sr-Latn-RS"/>
+              </w:rPr>
+            </w:pPr>
+            <w:r>
+              <w:rPr>
+                <w:b/>
+                <w:lang w:val="sr-Latn-RS"/>
+              </w:rPr>
+              <w:t>Opis</w:t>
+            </w:r>
+          </w:p>
+        </w:tc>
+      </w:tr>
+      <w:tr>
+        <w:tc>
+          <w:tcPr>
+            <w:tcW w:w="2394" w:type="dxa"/>
+          </w:tcPr>
+          <w:p>
+            <w:pPr>
+              <w:rPr>
+                <w:lang w:val="sr-Latn-RS"/>
+              </w:rPr>
+            </w:pPr>
+            <w:r>
+              <w:rPr>
+                <w:lang w:val="sr-Latn-RS"/>
+              </w:rPr>
+              <w:t>8.3.2020.</w:t>
+            </w:r>
+          </w:p>
+        </w:tc>
+        <w:tc>
+          <w:tcPr>
+            <w:tcW w:w="2394" w:type="dxa"/>
+          </w:tcPr>
+          <w:p>
+            <w:pPr>
+              <w:rPr>
+                <w:lang w:val="sr-Latn-RS"/>
+              </w:rPr>
+            </w:pPr>
+            <w:r>
+              <w:rPr>
+                <w:lang w:val="sr-Latn-RS"/>
+              </w:rPr>
+              <w:t>1.0</w:t>
+            </w:r>
+          </w:p>
+        </w:tc>
+        <w:tc>
+          <w:tcPr>
+            <w:tcW w:w="2394" w:type="dxa"/>
+          </w:tcPr>
+          <w:p>
+            <w:pPr>
+              <w:rPr>
+                <w:lang w:val="sr-Latn-RS"/>
+              </w:rPr>
+            </w:pPr>
+            <w:r>
+              <w:rPr>
+                <w:lang w:val="sr-Latn-RS"/>
+              </w:rPr>
+              <w:t>Petar Radičević</w:t>
+            </w:r>
+          </w:p>
+        </w:tc>
+        <w:tc>
+          <w:tcPr>
+            <w:tcW w:w="2394" w:type="dxa"/>
+          </w:tcPr>
+          <w:p>
+            <w:r>
+              <w:t>Prva verzija.</w:t>
+            </w:r>
+            <w:bookmarkStart w:id="0" w:name="_GoBack"/>
+            <w:bookmarkEnd w:id="0"/>
+          </w:p>
+        </w:tc>
+      </w:tr>
+      <w:tr>
+        <w:tc>
+          <w:tcPr>
+            <w:tcW w:w="2394" w:type="dxa"/>
+          </w:tcPr>
+          <w:p>
+            <w:pPr>
+              <w:rPr>
+                <w:lang w:val="sr-Latn-RS"/>
+              </w:rPr>
+            </w:pPr>
+          </w:p>
+        </w:tc>
+        <w:tc>
+          <w:tcPr>
+            <w:tcW w:w="2394" w:type="dxa"/>
+          </w:tcPr>
+          <w:p>
+            <w:pPr>
+              <w:rPr>
+                <w:lang w:val="sr-Latn-RS"/>
+              </w:rPr>
+            </w:pPr>
+          </w:p>
+        </w:tc>
+        <w:tc>
+          <w:tcPr>
+            <w:tcW w:w="2394" w:type="dxa"/>
+          </w:tcPr>
+          <w:p>
+            <w:pPr>
+              <w:rPr>
+                <w:lang w:val="sr-Latn-RS"/>
+              </w:rPr>
+            </w:pPr>
+          </w:p>
+        </w:tc>
+        <w:tc>
+          <w:tcPr>
+            <w:tcW w:w="2394" w:type="dxa"/>
+          </w:tcPr>
+          <w:p>
+            <w:pPr>
+              <w:rPr>
+                <w:lang w:val="sr-Latn-RS"/>
+              </w:rPr>
+            </w:pPr>
+          </w:p>
+        </w:tc>
+      </w:tr>
+      <w:tr>
+        <w:tc>
+          <w:tcPr>
+            <w:tcW w:w="2394" w:type="dxa"/>
+          </w:tcPr>
+          <w:p>
+            <w:pPr>
+              <w:rPr>
+                <w:lang w:val="sr-Latn-RS"/>
+              </w:rPr>
+            </w:pPr>
+          </w:p>
+        </w:tc>
+        <w:tc>
+          <w:tcPr>
+            <w:tcW w:w="2394" w:type="dxa"/>
+          </w:tcPr>
+          <w:p>
+            <w:pPr>
+              <w:rPr>
+                <w:lang w:val="sr-Latn-RS"/>
+              </w:rPr>
+            </w:pPr>
+          </w:p>
+        </w:tc>
+        <w:tc>
+          <w:tcPr>
+            <w:tcW w:w="2394" w:type="dxa"/>
+          </w:tcPr>
+          <w:p>
+            <w:pPr>
+              <w:rPr>
+                <w:lang w:val="sr-Latn-RS"/>
+              </w:rPr>
+            </w:pPr>
+          </w:p>
+        </w:tc>
+        <w:tc>
+          <w:tcPr>
+            <w:tcW w:w="2394" w:type="dxa"/>
+          </w:tcPr>
+          <w:p>
+            <w:pPr>
+              <w:rPr>
+                <w:lang w:val="sr-Latn-RS"/>
+              </w:rPr>
+            </w:pPr>
+          </w:p>
+        </w:tc>
+      </w:tr>
+      <w:tr>
+        <w:tc>
+          <w:tcPr>
+            <w:tcW w:w="2394" w:type="dxa"/>
+          </w:tcPr>
+          <w:p>
+            <w:pPr>
+              <w:rPr>
+                <w:lang w:val="sr-Latn-RS"/>
+              </w:rPr>
+            </w:pPr>
+          </w:p>
+        </w:tc>
+        <w:tc>
+          <w:tcPr>
+            <w:tcW w:w="2394" w:type="dxa"/>
+          </w:tcPr>
+          <w:p>
+            <w:pPr>
+              <w:rPr>
+                <w:lang w:val="sr-Latn-RS"/>
+              </w:rPr>
+            </w:pPr>
+          </w:p>
+        </w:tc>
+        <w:tc>
+          <w:tcPr>
+            <w:tcW w:w="2394" w:type="dxa"/>
+          </w:tcPr>
+          <w:p>
+            <w:pPr>
+              <w:rPr>
+                <w:lang w:val="sr-Latn-RS"/>
+              </w:rPr>
+            </w:pPr>
+          </w:p>
+        </w:tc>
+        <w:tc>
+          <w:tcPr>
+            <w:tcW w:w="2394" w:type="dxa"/>
+          </w:tcPr>
+          <w:p>
+            <w:pPr>
+              <w:rPr>
+                <w:lang w:val="sr-Latn-RS"/>
+              </w:rPr>
+            </w:pPr>
+          </w:p>
+        </w:tc>
+      </w:tr>
+      <w:tr>
+        <w:tc>
+          <w:tcPr>
+            <w:tcW w:w="2394" w:type="dxa"/>
+          </w:tcPr>
+          <w:p>
+            <w:pPr>
+              <w:rPr>
+                <w:lang w:val="sr-Latn-RS"/>
+              </w:rPr>
+            </w:pPr>
+          </w:p>
+        </w:tc>
+        <w:tc>
+          <w:tcPr>
+            <w:tcW w:w="2394" w:type="dxa"/>
+          </w:tcPr>
+          <w:p>
+            <w:pPr>
+              <w:rPr>
+                <w:lang w:val="sr-Latn-RS"/>
+              </w:rPr>
+            </w:pPr>
+          </w:p>
+        </w:tc>
+        <w:tc>
+          <w:tcPr>
+            <w:tcW w:w="2394" w:type="dxa"/>
+          </w:tcPr>
+          <w:p>
+            <w:pPr>
+              <w:rPr>
+                <w:lang w:val="sr-Latn-RS"/>
+              </w:rPr>
+            </w:pPr>
+          </w:p>
+        </w:tc>
+        <w:tc>
+          <w:tcPr>
+            <w:tcW w:w="2394" w:type="dxa"/>
+          </w:tcPr>
+          <w:p>
+            <w:pPr>
+              <w:rPr>
+                <w:lang w:val="sr-Latn-RS"/>
+              </w:rPr>
+            </w:pPr>
+          </w:p>
+        </w:tc>
+      </w:tr>
+      <w:tr>
+        <w:tc>
+          <w:tcPr>
+            <w:tcW w:w="2394" w:type="dxa"/>
+          </w:tcPr>
+          <w:p>
+            <w:pPr>
+              <w:rPr>
+                <w:lang w:val="sr-Latn-RS"/>
+              </w:rPr>
+            </w:pPr>
+          </w:p>
+        </w:tc>
+        <w:tc>
+          <w:tcPr>
+            <w:tcW w:w="2394" w:type="dxa"/>
+          </w:tcPr>
+          <w:p>
+            <w:pPr>
+              <w:rPr>
+                <w:lang w:val="sr-Latn-RS"/>
+              </w:rPr>
+            </w:pPr>
+          </w:p>
+        </w:tc>
+        <w:tc>
+          <w:tcPr>
+            <w:tcW w:w="2394" w:type="dxa"/>
+          </w:tcPr>
+          <w:p>
+            <w:pPr>
+              <w:rPr>
+                <w:lang w:val="sr-Latn-RS"/>
+              </w:rPr>
+            </w:pPr>
+          </w:p>
+        </w:tc>
+        <w:tc>
+          <w:tcPr>
+            <w:tcW w:w="2394" w:type="dxa"/>
+          </w:tcPr>
+          <w:p>
+            <w:pPr>
+              <w:rPr>
+                <w:lang w:val="sr-Latn-RS"/>
+              </w:rPr>
+            </w:pPr>
+          </w:p>
+        </w:tc>
+      </w:tr>
+      <w:tr>
+        <w:tc>
+          <w:tcPr>
+            <w:tcW w:w="2394" w:type="dxa"/>
+          </w:tcPr>
+          <w:p>
+            <w:pPr>
+              <w:rPr>
+                <w:lang w:val="sr-Latn-RS"/>
+              </w:rPr>
+            </w:pPr>
+          </w:p>
+        </w:tc>
+        <w:tc>
+          <w:tcPr>
+            <w:tcW w:w="2394" w:type="dxa"/>
+          </w:tcPr>
+          <w:p>
+            <w:pPr>
+              <w:rPr>
+                <w:lang w:val="sr-Latn-RS"/>
+              </w:rPr>
+            </w:pPr>
+          </w:p>
+        </w:tc>
+        <w:tc>
+          <w:tcPr>
+            <w:tcW w:w="2394" w:type="dxa"/>
+          </w:tcPr>
+          <w:p>
+            <w:pPr>
+              <w:rPr>
+                <w:lang w:val="sr-Latn-RS"/>
+              </w:rPr>
+            </w:pPr>
+          </w:p>
+        </w:tc>
+        <w:tc>
+          <w:tcPr>
+            <w:tcW w:w="2394" w:type="dxa"/>
+          </w:tcPr>
+          <w:p>
+            <w:pPr>
+              <w:rPr>
+                <w:lang w:val="sr-Latn-RS"/>
+              </w:rPr>
+            </w:pPr>
+          </w:p>
+        </w:tc>
+      </w:tr>
+    </w:tbl>
+    <w:p>
+      <w:pPr>
+        <w:rPr>
+          <w:lang w:val="sr-Latn-RS"/>
+        </w:rPr>
+      </w:pPr>
+    </w:p>
+    <w:p>
+      <w:pPr>
+        <w:rPr>
+          <w:lang w:val="sr-Latn-RS"/>
+        </w:rPr>
+      </w:pPr>
     </w:p>
     <w:p>
       <w:pPr>
@@ -2961,6 +3450,32 @@
     <w:uiPriority w:val="99"/>
     <w:rsid w:val="00CB0B7A"/>
   </w:style>
+  <w:style w:type="table" w:styleId="TableGrid">
+    <w:name w:val="Table Grid"/>
+    <w:basedOn w:val="TableNormal"/>
+    <w:uiPriority w:val="59"/>
+    <w:rsid w:val="00BF1E97"/>
+    <w:pPr>
+      <w:spacing w:after="0" w:line="240" w:lineRule="auto"/>
+    </w:pPr>
+    <w:tblPr>
+      <w:tblInd w:w="0" w:type="dxa"/>
+      <w:tblBorders>
+        <w:top w:val="single" w:sz="4" w:space="0" w:color="auto"/>
+        <w:left w:val="single" w:sz="4" w:space="0" w:color="auto"/>
+        <w:bottom w:val="single" w:sz="4" w:space="0" w:color="auto"/>
+        <w:right w:val="single" w:sz="4" w:space="0" w:color="auto"/>
+        <w:insideH w:val="single" w:sz="4" w:space="0" w:color="auto"/>
+        <w:insideV w:val="single" w:sz="4" w:space="0" w:color="auto"/>
+      </w:tblBorders>
+      <w:tblCellMar>
+        <w:top w:w="0" w:type="dxa"/>
+        <w:left w:w="108" w:type="dxa"/>
+        <w:bottom w:w="0" w:type="dxa"/>
+        <w:right w:w="108" w:type="dxa"/>
+      </w:tblCellMar>
+    </w:tblPr>
+  </w:style>
 </w:styles>
 </file>
 
@@ -3362,6 +3877,32 @@
     <w:uiPriority w:val="99"/>
     <w:rsid w:val="00CB0B7A"/>
   </w:style>
+  <w:style w:type="table" w:styleId="TableGrid">
+    <w:name w:val="Table Grid"/>
+    <w:basedOn w:val="TableNormal"/>
+    <w:uiPriority w:val="59"/>
+    <w:rsid w:val="00BF1E97"/>
+    <w:pPr>
+      <w:spacing w:after="0" w:line="240" w:lineRule="auto"/>
+    </w:pPr>
+    <w:tblPr>
+      <w:tblInd w:w="0" w:type="dxa"/>
+      <w:tblBorders>
+        <w:top w:val="single" w:sz="4" w:space="0" w:color="auto"/>
+        <w:left w:val="single" w:sz="4" w:space="0" w:color="auto"/>
+        <w:bottom w:val="single" w:sz="4" w:space="0" w:color="auto"/>
+        <w:right w:val="single" w:sz="4" w:space="0" w:color="auto"/>
+        <w:insideH w:val="single" w:sz="4" w:space="0" w:color="auto"/>
+        <w:insideV w:val="single" w:sz="4" w:space="0" w:color="auto"/>
+      </w:tblBorders>
+      <w:tblCellMar>
+        <w:top w:w="0" w:type="dxa"/>
+        <w:left w:w="108" w:type="dxa"/>
+        <w:bottom w:w="0" w:type="dxa"/>
+        <w:right w:w="108" w:type="dxa"/>
+      </w:tblCellMar>
+    </w:tblPr>
+  </w:style>
 </w:styles>
 </file>
 

</xml_diff>